<commit_message>
Updated Resume and Project Card
Resume:
* Added employment section
* Added kart project

Cards:
* Added gif
* Added img
</commit_message>
<xml_diff>
--- a/Resume_Programming.docx
+++ b/Resume_Programming.docx
@@ -80,7 +80,7 @@
               </w:rPr>
               <w:t xml:space="preserve">Email: </w:t>
             </w:r>
-            <w:hyperlink r:id="rId7" w:history="1">
+            <w:hyperlink r:id="rId8" w:history="1">
               <w:r>
                 <w:rPr>
                   <w:rStyle w:val="Hyperlink"/>
@@ -104,7 +104,7 @@
               </w:rPr>
               <w:t xml:space="preserve">Portfolio: </w:t>
             </w:r>
-            <w:hyperlink r:id="rId8" w:history="1">
+            <w:hyperlink r:id="rId9" w:history="1">
               <w:r>
                 <w:rPr>
                   <w:rStyle w:val="Hyperlink"/>
@@ -135,7 +135,7 @@
               </w:rPr>
               <w:t xml:space="preserve">: </w:t>
             </w:r>
-            <w:hyperlink r:id="rId9" w:history="1">
+            <w:hyperlink r:id="rId10" w:history="1">
               <w:r>
                 <w:rPr>
                   <w:rStyle w:val="Hyperlink"/>
@@ -164,7 +164,7 @@
               </w:rPr>
               <w:t xml:space="preserve">LinkedIn: </w:t>
             </w:r>
-            <w:hyperlink r:id="rId10" w:history="1">
+            <w:hyperlink r:id="rId11" w:history="1">
               <w:r>
                 <w:rPr>
                   <w:rStyle w:val="Hyperlink"/>
@@ -375,7 +375,7 @@
               </w:rPr>
               <w:t xml:space="preserve">First Website: </w:t>
             </w:r>
-            <w:hyperlink r:id="rId11" w:history="1">
+            <w:hyperlink r:id="rId12" w:history="1">
               <w:r>
                 <w:rPr>
                   <w:rStyle w:val="Hyperlink"/>
@@ -392,7 +392,7 @@
               </w:rPr>
               <w:t xml:space="preserve"> | </w:t>
             </w:r>
-            <w:hyperlink r:id="rId12" w:history="1">
+            <w:hyperlink r:id="rId13" w:history="1">
               <w:r>
                 <w:rPr>
                   <w:rStyle w:val="Hyperlink"/>
@@ -571,7 +571,7 @@
               </w:rPr>
               <w:t xml:space="preserve">: </w:t>
             </w:r>
-            <w:hyperlink r:id="rId13" w:history="1">
+            <w:hyperlink r:id="rId14" w:history="1">
               <w:r>
                 <w:rPr>
                   <w:rStyle w:val="Hyperlink"/>
@@ -588,30 +588,14 @@
               </w:rPr>
               <w:t xml:space="preserve"> | </w:t>
             </w:r>
-            <w:hyperlink r:id="rId14" w:history="1">
+            <w:hyperlink r:id="rId15" w:history="1">
               <w:r>
                 <w:rPr>
                   <w:rStyle w:val="Hyperlink"/>
                   <w:sz w:val="24"/>
                   <w:szCs w:val="28"/>
                 </w:rPr>
-                <w:t>Ho</w:t>
-              </w:r>
-              <w:r>
-                <w:rPr>
-                  <w:rStyle w:val="Hyperlink"/>
-                  <w:sz w:val="24"/>
-                  <w:szCs w:val="28"/>
-                </w:rPr>
-                <w:t>s</w:t>
-              </w:r>
-              <w:r>
-                <w:rPr>
-                  <w:rStyle w:val="Hyperlink"/>
-                  <w:sz w:val="24"/>
-                  <w:szCs w:val="28"/>
-                </w:rPr>
-                <w:t>ted</w:t>
+                <w:t>Hosted</w:t>
               </w:r>
             </w:hyperlink>
           </w:p>
@@ -644,8 +628,90 @@
               </w:rPr>
               <w:t xml:space="preserve"> state with search event.</w:t>
             </w:r>
-            <w:bookmarkStart w:id="0" w:name="_GoBack"/>
-            <w:bookmarkEnd w:id="0"/>
+          </w:p>
+          <w:p>
+            <w:pPr>
+              <w:contextualSpacing w:val="0"/>
+              <w:rPr>
+                <w:sz w:val="24"/>
+                <w:szCs w:val="24"/>
+              </w:rPr>
+            </w:pPr>
+          </w:p>
+          <w:p>
+            <w:pPr>
+              <w:pStyle w:val="Heading3"/>
+              <w:contextualSpacing w:val="0"/>
+              <w:outlineLvl w:val="2"/>
+              <w:rPr>
+                <w:sz w:val="24"/>
+                <w:szCs w:val="28"/>
+              </w:rPr>
+            </w:pPr>
+            <w:r>
+              <w:rPr>
+                <w:sz w:val="24"/>
+                <w:szCs w:val="28"/>
+              </w:rPr>
+              <w:t>UNITY KART GAME</w:t>
+            </w:r>
+            <w:r>
+              <w:rPr>
+                <w:sz w:val="24"/>
+                <w:szCs w:val="28"/>
+              </w:rPr>
+              <w:t xml:space="preserve">: </w:t>
+            </w:r>
+            <w:hyperlink r:id="rId16" w:history="1">
+              <w:r>
+                <w:rPr>
+                  <w:rStyle w:val="Hyperlink"/>
+                  <w:sz w:val="24"/>
+                  <w:szCs w:val="28"/>
+                </w:rPr>
+                <w:t>Code</w:t>
+              </w:r>
+            </w:hyperlink>
+            <w:r>
+              <w:rPr>
+                <w:sz w:val="24"/>
+                <w:szCs w:val="28"/>
+              </w:rPr>
+              <w:t xml:space="preserve"> | </w:t>
+            </w:r>
+            <w:hyperlink r:id="rId17" w:history="1">
+              <w:r>
+                <w:rPr>
+                  <w:rStyle w:val="Hyperlink"/>
+                  <w:sz w:val="24"/>
+                  <w:szCs w:val="28"/>
+                </w:rPr>
+                <w:t>PLAY</w:t>
+              </w:r>
+            </w:hyperlink>
+          </w:p>
+          <w:p>
+            <w:pPr>
+              <w:contextualSpacing w:val="0"/>
+              <w:rPr>
+                <w:sz w:val="24"/>
+                <w:szCs w:val="24"/>
+              </w:rPr>
+            </w:pPr>
+            <w:r>
+              <w:rPr>
+                <w:sz w:val="24"/>
+                <w:szCs w:val="24"/>
+              </w:rPr>
+              <w:t xml:space="preserve">Developed a </w:t>
+            </w:r>
+            <w:r>
+              <w:rPr>
+                <w:sz w:val="24"/>
+                <w:szCs w:val="24"/>
+              </w:rPr>
+              <w:t>Unity 3D kart game by importing assets I created in Blender. I learned how to create objects, meshes, armatures, and install modules.</w:t>
+            </w:r>
           </w:p>
         </w:tc>
       </w:tr>
@@ -875,7 +941,29 @@
                 <w:sz w:val="24"/>
                 <w:szCs w:val="24"/>
               </w:rPr>
-              <w:t>Worked on front end development in collaborative and individual enironments.</w:t>
+              <w:t>Worked on front end development in collaborative and individual en</w:t>
+            </w:r>
+            <w:r>
+              <w:rPr>
+                <w:rFonts w:eastAsiaTheme="minorHAnsi" w:cstheme="minorBidi"/>
+                <w:b w:val="0"/>
+                <w:caps w:val="0"/>
+                <w:color w:val="595959" w:themeColor="text1" w:themeTint="A6"/>
+                <w:sz w:val="24"/>
+                <w:szCs w:val="24"/>
+              </w:rPr>
+              <w:t>v</w:t>
+            </w:r>
+            <w:r>
+              <w:rPr>
+                <w:rFonts w:eastAsiaTheme="minorHAnsi" w:cstheme="minorBidi"/>
+                <w:b w:val="0"/>
+                <w:caps w:val="0"/>
+                <w:color w:val="595959" w:themeColor="text1" w:themeTint="A6"/>
+                <w:sz w:val="24"/>
+                <w:szCs w:val="24"/>
+              </w:rPr>
+              <w:t>ironments.</w:t>
             </w:r>
           </w:p>
         </w:tc>
@@ -889,6 +977,49 @@
           <w:szCs w:val="36"/>
         </w:rPr>
       </w:pPr>
+    </w:p>
+    <w:p>
+      <w:pPr>
+        <w:rPr>
+          <w:rFonts w:asciiTheme="majorHAnsi" w:eastAsiaTheme="majorEastAsia" w:hAnsiTheme="majorHAnsi" w:cstheme="majorBidi"/>
+          <w:b/>
+          <w:caps/>
+          <w:color w:val="262626" w:themeColor="text1" w:themeTint="D9"/>
+          <w:sz w:val="32"/>
+          <w:szCs w:val="36"/>
+        </w:rPr>
+      </w:pPr>
+      <w:r>
+        <w:rPr>
+          <w:sz w:val="32"/>
+          <w:szCs w:val="36"/>
+        </w:rPr>
+        <w:br w:type="page"/>
+      </w:r>
+    </w:p>
+    <w:p>
+      <w:pPr>
+        <w:pStyle w:val="Heading1"/>
+        <w:rPr>
+          <w:sz w:val="32"/>
+          <w:szCs w:val="36"/>
+        </w:rPr>
+      </w:pPr>
+      <w:r>
+        <w:rPr>
+          <w:sz w:val="32"/>
+          <w:szCs w:val="36"/>
+        </w:rPr>
+        <w:lastRenderedPageBreak/>
+        <w:br/>
+      </w:r>
+      <w:r>
+        <w:rPr>
+          <w:sz w:val="32"/>
+          <w:szCs w:val="36"/>
+        </w:rPr>
+        <w:br/>
+      </w:r>
       <w:r>
         <w:rPr>
           <w:sz w:val="32"/>
@@ -900,23 +1031,23 @@
     <w:tbl>
       <w:tblPr>
         <w:tblStyle w:val="TableGrid"/>
-        <w:tblW w:w="5000" w:type="pct"/>
+        <w:tblW w:w="5032" w:type="pct"/>
         <w:tblInd w:w="570" w:type="dxa"/>
         <w:tblLook w:val="0420" w:firstRow="1" w:lastRow="0" w:firstColumn="0" w:lastColumn="0" w:noHBand="0" w:noVBand="1"/>
         <w:tblDescription w:val="Skills layout table"/>
       </w:tblPr>
       <w:tblGrid>
-        <w:gridCol w:w="1890"/>
-        <w:gridCol w:w="2610"/>
-        <w:gridCol w:w="4860"/>
+        <w:gridCol w:w="1902"/>
+        <w:gridCol w:w="2626"/>
+        <w:gridCol w:w="4892"/>
       </w:tblGrid>
       <w:tr>
         <w:trPr>
-          <w:trHeight w:val="133"/>
+          <w:trHeight w:val="94"/>
         </w:trPr>
         <w:tc>
           <w:tcPr>
-            <w:tcW w:w="1890" w:type="dxa"/>
+            <w:tcW w:w="1902" w:type="dxa"/>
           </w:tcPr>
           <w:p>
             <w:pPr>
@@ -937,7 +1068,7 @@
         </w:tc>
         <w:tc>
           <w:tcPr>
-            <w:tcW w:w="2610" w:type="dxa"/>
+            <w:tcW w:w="2626" w:type="dxa"/>
           </w:tcPr>
           <w:p>
             <w:pPr>
@@ -950,7 +1081,7 @@
         </w:tc>
         <w:tc>
           <w:tcPr>
-            <w:tcW w:w="4860" w:type="dxa"/>
+            <w:tcW w:w="4891" w:type="dxa"/>
           </w:tcPr>
           <w:p>
             <w:pPr>
@@ -964,11 +1095,11 @@
       </w:tr>
       <w:tr>
         <w:trPr>
-          <w:trHeight w:val="142"/>
+          <w:trHeight w:val="100"/>
         </w:trPr>
         <w:tc>
           <w:tcPr>
-            <w:tcW w:w="1890" w:type="dxa"/>
+            <w:tcW w:w="1902" w:type="dxa"/>
           </w:tcPr>
           <w:p>
             <w:pPr>
@@ -1012,7 +1143,7 @@
         </w:tc>
         <w:tc>
           <w:tcPr>
-            <w:tcW w:w="2610" w:type="dxa"/>
+            <w:tcW w:w="2626" w:type="dxa"/>
           </w:tcPr>
           <w:p>
             <w:pPr>
@@ -1049,7 +1180,7 @@
         </w:tc>
         <w:tc>
           <w:tcPr>
-            <w:tcW w:w="4860" w:type="dxa"/>
+            <w:tcW w:w="4891" w:type="dxa"/>
           </w:tcPr>
           <w:p>
             <w:pPr>
@@ -1064,7 +1195,14 @@
                 <w:sz w:val="24"/>
                 <w:szCs w:val="24"/>
               </w:rPr>
-              <w:t>FileZilla</w:t>
+              <w:t>Blender</w:t>
+            </w:r>
+            <w:r>
+              <w:rPr>
+                <w:sz w:val="24"/>
+                <w:szCs w:val="24"/>
+              </w:rPr>
+              <w:t xml:space="preserve"> </w:t>
             </w:r>
           </w:p>
           <w:p>
@@ -1080,18 +1218,32 @@
                 <w:sz w:val="24"/>
                 <w:szCs w:val="24"/>
               </w:rPr>
-              <w:t>Tachyons</w:t>
+              <w:t>Unity</w:t>
             </w:r>
+          </w:p>
+          <w:p>
+            <w:pPr>
+              <w:pStyle w:val="ListBullet"/>
+              <w:numPr>
+                <w:ilvl w:val="0"/>
+                <w:numId w:val="0"/>
+              </w:numPr>
+              <w:ind w:left="360"/>
+              <w:rPr>
+                <w:sz w:val="24"/>
+                <w:szCs w:val="24"/>
+              </w:rPr>
+            </w:pPr>
           </w:p>
         </w:tc>
       </w:tr>
       <w:tr>
         <w:trPr>
-          <w:trHeight w:val="174"/>
+          <w:trHeight w:val="123"/>
         </w:trPr>
         <w:tc>
           <w:tcPr>
-            <w:tcW w:w="1890" w:type="dxa"/>
+            <w:tcW w:w="1902" w:type="dxa"/>
           </w:tcPr>
           <w:p>
             <w:pPr>
@@ -1109,7 +1261,7 @@
         </w:tc>
         <w:tc>
           <w:tcPr>
-            <w:tcW w:w="2610" w:type="dxa"/>
+            <w:tcW w:w="2626" w:type="dxa"/>
           </w:tcPr>
           <w:p>
             <w:pPr>
@@ -1127,7 +1279,7 @@
         </w:tc>
         <w:tc>
           <w:tcPr>
-            <w:tcW w:w="4860" w:type="dxa"/>
+            <w:tcW w:w="4891" w:type="dxa"/>
           </w:tcPr>
           <w:p>
             <w:pPr>
@@ -1149,6 +1301,488 @@
       <w:pPr>
         <w:pStyle w:val="Heading1"/>
         <w:rPr>
+          <w:sz w:val="32"/>
+          <w:szCs w:val="36"/>
+        </w:rPr>
+      </w:pPr>
+      <w:r>
+        <w:rPr>
+          <w:sz w:val="32"/>
+          <w:szCs w:val="36"/>
+        </w:rPr>
+        <w:t>Employment</w:t>
+      </w:r>
+    </w:p>
+    <w:tbl>
+      <w:tblPr>
+        <w:tblStyle w:val="TableGrid"/>
+        <w:tblW w:w="5000" w:type="pct"/>
+        <w:tblInd w:w="72" w:type="dxa"/>
+        <w:tblBorders>
+          <w:left w:val="dotted" w:sz="18" w:space="0" w:color="BFBFBF" w:themeColor="background1" w:themeShade="BF"/>
+        </w:tblBorders>
+        <w:tblCellMar>
+          <w:left w:w="576" w:type="dxa"/>
+          <w:right w:w="0" w:type="dxa"/>
+        </w:tblCellMar>
+        <w:tblLook w:val="04A0" w:firstRow="1" w:lastRow="0" w:firstColumn="1" w:lastColumn="0" w:noHBand="0" w:noVBand="1"/>
+        <w:tblDescription w:val="Experience layout table"/>
+      </w:tblPr>
+      <w:tblGrid>
+        <w:gridCol w:w="9337"/>
+      </w:tblGrid>
+      <w:tr>
+        <w:trPr>
+          <w:trHeight w:val="959"/>
+        </w:trPr>
+        <w:tc>
+          <w:tcPr>
+            <w:tcW w:w="9337" w:type="dxa"/>
+          </w:tcPr>
+          <w:p>
+            <w:pPr>
+              <w:pStyle w:val="Heading3"/>
+              <w:contextualSpacing w:val="0"/>
+              <w:outlineLvl w:val="2"/>
+              <w:rPr>
+                <w:rStyle w:val="Hyperlink"/>
+                <w:u w:val="none"/>
+              </w:rPr>
+            </w:pPr>
+            <w:r>
+              <w:rPr>
+                <w:sz w:val="24"/>
+                <w:szCs w:val="28"/>
+              </w:rPr>
+              <w:t xml:space="preserve">FAIRWINDS Credit union: </w:t>
+            </w:r>
+            <w:r>
+              <w:rPr>
+                <w:rStyle w:val="Hyperlink"/>
+                <w:u w:val="none"/>
+              </w:rPr>
+              <w:t>Member Service Representative</w:t>
+            </w:r>
+          </w:p>
+          <w:p>
+            <w:pPr>
+              <w:pStyle w:val="ListParagraph"/>
+              <w:numPr>
+                <w:ilvl w:val="0"/>
+                <w:numId w:val="15"/>
+              </w:numPr>
+              <w:rPr>
+                <w:sz w:val="24"/>
+                <w:szCs w:val="24"/>
+              </w:rPr>
+            </w:pPr>
+            <w:r>
+              <w:rPr>
+                <w:sz w:val="24"/>
+                <w:szCs w:val="24"/>
+              </w:rPr>
+              <w:t>Spoke directly with members and recommended credit union products.</w:t>
+            </w:r>
+          </w:p>
+          <w:p>
+            <w:pPr>
+              <w:pStyle w:val="ListParagraph"/>
+              <w:numPr>
+                <w:ilvl w:val="0"/>
+                <w:numId w:val="15"/>
+              </w:numPr>
+              <w:rPr>
+                <w:sz w:val="24"/>
+                <w:szCs w:val="24"/>
+              </w:rPr>
+            </w:pPr>
+            <w:r>
+              <w:rPr>
+                <w:sz w:val="24"/>
+                <w:szCs w:val="24"/>
+              </w:rPr>
+              <w:t>Handled confidential information while performing account services.</w:t>
+            </w:r>
+          </w:p>
+          <w:p>
+            <w:pPr>
+              <w:pStyle w:val="ListParagraph"/>
+              <w:numPr>
+                <w:ilvl w:val="0"/>
+                <w:numId w:val="15"/>
+              </w:numPr>
+              <w:rPr>
+                <w:sz w:val="24"/>
+                <w:szCs w:val="24"/>
+              </w:rPr>
+            </w:pPr>
+            <w:r>
+              <w:rPr>
+                <w:sz w:val="24"/>
+                <w:szCs w:val="24"/>
+              </w:rPr>
+              <w:t>Provided high transaction accuracy.</w:t>
+            </w:r>
+            <w:bookmarkStart w:id="0" w:name="_GoBack"/>
+            <w:bookmarkEnd w:id="0"/>
+          </w:p>
+          <w:p>
+            <w:pPr>
+              <w:contextualSpacing w:val="0"/>
+              <w:rPr>
+                <w:sz w:val="24"/>
+                <w:szCs w:val="24"/>
+              </w:rPr>
+            </w:pPr>
+          </w:p>
+          <w:p>
+            <w:pPr>
+              <w:pStyle w:val="Heading3"/>
+              <w:contextualSpacing w:val="0"/>
+              <w:outlineLvl w:val="2"/>
+              <w:rPr>
+                <w:sz w:val="24"/>
+                <w:szCs w:val="28"/>
+              </w:rPr>
+            </w:pPr>
+            <w:r>
+              <w:rPr>
+                <w:sz w:val="24"/>
+                <w:szCs w:val="28"/>
+              </w:rPr>
+              <w:t>American Signature</w:t>
+            </w:r>
+            <w:r>
+              <w:rPr>
+                <w:sz w:val="24"/>
+                <w:szCs w:val="28"/>
+              </w:rPr>
+              <w:t xml:space="preserve">: </w:t>
+            </w:r>
+            <w:r>
+              <w:rPr>
+                <w:rStyle w:val="Hyperlink"/>
+                <w:u w:val="none"/>
+              </w:rPr>
+              <w:t xml:space="preserve">Sales </w:t>
+            </w:r>
+            <w:r>
+              <w:rPr>
+                <w:rStyle w:val="Hyperlink"/>
+                <w:u w:val="none"/>
+              </w:rPr>
+              <w:t>C</w:t>
+            </w:r>
+            <w:r>
+              <w:rPr>
+                <w:rStyle w:val="Hyperlink"/>
+                <w:u w:val="none"/>
+              </w:rPr>
+              <w:t>onsultant</w:t>
+            </w:r>
+          </w:p>
+          <w:p>
+            <w:pPr>
+              <w:pStyle w:val="ListParagraph"/>
+              <w:numPr>
+                <w:ilvl w:val="0"/>
+                <w:numId w:val="15"/>
+              </w:numPr>
+              <w:rPr>
+                <w:sz w:val="24"/>
+                <w:szCs w:val="24"/>
+              </w:rPr>
+            </w:pPr>
+            <w:r>
+              <w:rPr>
+                <w:sz w:val="24"/>
+                <w:szCs w:val="24"/>
+              </w:rPr>
+              <w:t>Developed a training program that was adopted by the corporate</w:t>
+            </w:r>
+            <w:r>
+              <w:rPr>
+                <w:sz w:val="24"/>
+                <w:szCs w:val="24"/>
+              </w:rPr>
+              <w:t xml:space="preserve"> </w:t>
+            </w:r>
+            <w:r>
+              <w:rPr>
+                <w:sz w:val="24"/>
+                <w:szCs w:val="24"/>
+              </w:rPr>
+              <w:t>office to increases sales of ‘Pure Promise’ warranties</w:t>
+            </w:r>
+            <w:r>
+              <w:rPr>
+                <w:sz w:val="24"/>
+                <w:szCs w:val="24"/>
+              </w:rPr>
+              <w:t>.</w:t>
+            </w:r>
+          </w:p>
+          <w:p>
+            <w:pPr>
+              <w:pStyle w:val="ListParagraph"/>
+              <w:numPr>
+                <w:ilvl w:val="0"/>
+                <w:numId w:val="15"/>
+              </w:numPr>
+              <w:rPr>
+                <w:sz w:val="24"/>
+                <w:szCs w:val="24"/>
+              </w:rPr>
+            </w:pPr>
+            <w:r>
+              <w:rPr>
+                <w:sz w:val="24"/>
+                <w:szCs w:val="24"/>
+              </w:rPr>
+              <w:t>Received a variety of performance-based acknowledgments: In-Store Financing</w:t>
+            </w:r>
+          </w:p>
+          <w:p>
+            <w:pPr>
+              <w:contextualSpacing w:val="0"/>
+              <w:rPr>
+                <w:sz w:val="24"/>
+                <w:szCs w:val="24"/>
+              </w:rPr>
+            </w:pPr>
+            <w:r>
+              <w:rPr>
+                <w:sz w:val="24"/>
+                <w:szCs w:val="24"/>
+              </w:rPr>
+              <w:t xml:space="preserve">       </w:t>
+            </w:r>
+            <w:r>
+              <w:rPr>
+                <w:sz w:val="24"/>
+                <w:szCs w:val="24"/>
+              </w:rPr>
+              <w:t>Competition Winner, Bedding Add-On Competition Winner, Tax Season Goal Winner</w:t>
+            </w:r>
+            <w:r>
+              <w:rPr>
+                <w:sz w:val="24"/>
+                <w:szCs w:val="24"/>
+              </w:rPr>
+              <w:t>.</w:t>
+            </w:r>
+            <w:r>
+              <w:rPr>
+                <w:sz w:val="24"/>
+                <w:szCs w:val="24"/>
+              </w:rPr>
+              <w:br/>
+            </w:r>
+            <w:r>
+              <w:rPr>
+                <w:sz w:val="24"/>
+                <w:szCs w:val="24"/>
+              </w:rPr>
+              <w:t xml:space="preserve"> </w:t>
+            </w:r>
+            <w:r>
+              <w:rPr>
+                <w:sz w:val="24"/>
+                <w:szCs w:val="24"/>
+              </w:rPr>
+              <w:t xml:space="preserve"> </w:t>
+            </w:r>
+          </w:p>
+          <w:p>
+            <w:pPr>
+              <w:pStyle w:val="Heading3"/>
+              <w:contextualSpacing w:val="0"/>
+              <w:outlineLvl w:val="2"/>
+              <w:rPr>
+                <w:sz w:val="24"/>
+                <w:szCs w:val="28"/>
+              </w:rPr>
+            </w:pPr>
+            <w:r>
+              <w:rPr>
+                <w:sz w:val="24"/>
+                <w:szCs w:val="28"/>
+              </w:rPr>
+              <w:t>Green Bay Packaging</w:t>
+            </w:r>
+            <w:r>
+              <w:rPr>
+                <w:sz w:val="24"/>
+                <w:szCs w:val="28"/>
+              </w:rPr>
+              <w:t xml:space="preserve">: </w:t>
+            </w:r>
+            <w:r>
+              <w:rPr>
+                <w:rStyle w:val="Hyperlink"/>
+                <w:u w:val="none"/>
+              </w:rPr>
+              <w:t>Cost Estimator</w:t>
+            </w:r>
+          </w:p>
+          <w:p>
+            <w:pPr>
+              <w:pStyle w:val="ListParagraph"/>
+              <w:numPr>
+                <w:ilvl w:val="0"/>
+                <w:numId w:val="15"/>
+              </w:numPr>
+              <w:rPr>
+                <w:sz w:val="24"/>
+                <w:szCs w:val="24"/>
+              </w:rPr>
+            </w:pPr>
+            <w:r>
+              <w:rPr>
+                <w:sz w:val="24"/>
+                <w:szCs w:val="24"/>
+              </w:rPr>
+              <w:t>Analyzed and reported costs associated with manufacturing corrugated products</w:t>
+            </w:r>
+            <w:r>
+              <w:rPr>
+                <w:sz w:val="24"/>
+                <w:szCs w:val="24"/>
+              </w:rPr>
+              <w:t>.</w:t>
+            </w:r>
+          </w:p>
+          <w:p>
+            <w:pPr>
+              <w:pStyle w:val="ListParagraph"/>
+              <w:numPr>
+                <w:ilvl w:val="0"/>
+                <w:numId w:val="15"/>
+              </w:numPr>
+              <w:rPr>
+                <w:sz w:val="24"/>
+                <w:szCs w:val="24"/>
+              </w:rPr>
+            </w:pPr>
+            <w:r>
+              <w:rPr>
+                <w:sz w:val="24"/>
+                <w:szCs w:val="24"/>
+              </w:rPr>
+              <w:t>Collaborated with a multidisciplinary team throughout the quoting process</w:t>
+            </w:r>
+            <w:r>
+              <w:rPr>
+                <w:sz w:val="24"/>
+                <w:szCs w:val="24"/>
+              </w:rPr>
+              <w:t>.</w:t>
+            </w:r>
+          </w:p>
+          <w:p>
+            <w:pPr>
+              <w:pStyle w:val="ListParagraph"/>
+              <w:numPr>
+                <w:ilvl w:val="0"/>
+                <w:numId w:val="15"/>
+              </w:numPr>
+              <w:rPr>
+                <w:sz w:val="24"/>
+                <w:szCs w:val="24"/>
+              </w:rPr>
+            </w:pPr>
+            <w:r>
+              <w:rPr>
+                <w:sz w:val="24"/>
+                <w:szCs w:val="24"/>
+              </w:rPr>
+              <w:t>Planned and lead ‘Machine Limitations’ project meetings in order to determine</w:t>
+            </w:r>
+          </w:p>
+          <w:p>
+            <w:pPr>
+              <w:pStyle w:val="ListParagraph"/>
+              <w:ind w:left="360"/>
+              <w:rPr>
+                <w:sz w:val="24"/>
+                <w:szCs w:val="24"/>
+              </w:rPr>
+            </w:pPr>
+            <w:r>
+              <w:rPr>
+                <w:sz w:val="24"/>
+                <w:szCs w:val="24"/>
+              </w:rPr>
+              <w:t>productivity and cost efficiency of factory machinery</w:t>
+            </w:r>
+            <w:r>
+              <w:rPr>
+                <w:sz w:val="24"/>
+                <w:szCs w:val="24"/>
+              </w:rPr>
+              <w:t>.</w:t>
+            </w:r>
+          </w:p>
+          <w:p>
+            <w:pPr>
+              <w:pStyle w:val="ListParagraph"/>
+              <w:numPr>
+                <w:ilvl w:val="0"/>
+                <w:numId w:val="15"/>
+              </w:numPr>
+              <w:rPr>
+                <w:sz w:val="24"/>
+                <w:szCs w:val="24"/>
+              </w:rPr>
+            </w:pPr>
+            <w:r>
+              <w:rPr>
+                <w:sz w:val="24"/>
+                <w:szCs w:val="24"/>
+              </w:rPr>
+              <w:t>Created a training guide to be implemented with future employees covering job</w:t>
+            </w:r>
+          </w:p>
+          <w:p>
+            <w:pPr>
+              <w:pStyle w:val="ListParagraph"/>
+              <w:ind w:left="360"/>
+              <w:rPr>
+                <w:sz w:val="24"/>
+                <w:szCs w:val="24"/>
+              </w:rPr>
+            </w:pPr>
+            <w:r>
+              <w:rPr>
+                <w:sz w:val="24"/>
+                <w:szCs w:val="24"/>
+              </w:rPr>
+              <w:t>expectations and responsibilities</w:t>
+            </w:r>
+            <w:r>
+              <w:rPr>
+                <w:sz w:val="24"/>
+                <w:szCs w:val="24"/>
+              </w:rPr>
+              <w:t>.</w:t>
+            </w:r>
+          </w:p>
+        </w:tc>
+      </w:tr>
+    </w:tbl>
+    <w:p>
+      <w:pPr>
+        <w:pStyle w:val="Heading1"/>
+        <w:rPr>
+          <w:sz w:val="32"/>
+          <w:szCs w:val="36"/>
+        </w:rPr>
+      </w:pPr>
+    </w:p>
+    <w:p>
+      <w:pPr>
+        <w:pStyle w:val="Heading1"/>
+        <w:rPr>
           <w:b w:val="0"/>
           <w:bCs/>
           <w:sz w:val="2"/>
@@ -1157,8 +1791,8 @@
       </w:pPr>
     </w:p>
     <w:sectPr>
-      <w:footerReference w:type="default" r:id="rId15"/>
-      <w:headerReference w:type="first" r:id="rId16"/>
+      <w:footerReference w:type="default" r:id="rId18"/>
+      <w:headerReference w:type="first" r:id="rId19"/>
       <w:pgSz w:w="12240" w:h="15840" w:code="1"/>
       <w:pgMar w:top="950" w:right="1440" w:bottom="1080" w:left="1440" w:header="576" w:footer="720" w:gutter="0"/>
       <w:cols w:space="720"/>
@@ -1774,6 +2408,232 @@
     </w:lvl>
   </w:abstractNum>
   <w:abstractNum w:abstractNumId="12" w15:restartNumberingAfterBreak="0">
+    <w:nsid w:val="22A95C67"/>
+    <w:multiLevelType w:val="hybridMultilevel"/>
+    <w:tmpl w:val="2E62CDFC"/>
+    <w:lvl w:ilvl="0" w:tplc="04090001">
+      <w:start w:val="1"/>
+      <w:numFmt w:val="bullet"/>
+      <w:lvlText w:val=""/>
+      <w:lvlJc w:val="left"/>
+      <w:pPr>
+        <w:ind w:left="720" w:hanging="360"/>
+      </w:pPr>
+      <w:rPr>
+        <w:rFonts w:ascii="Symbol" w:hAnsi="Symbol" w:hint="default"/>
+      </w:rPr>
+    </w:lvl>
+    <w:lvl w:ilvl="1" w:tplc="04090003" w:tentative="1">
+      <w:start w:val="1"/>
+      <w:numFmt w:val="bullet"/>
+      <w:lvlText w:val="o"/>
+      <w:lvlJc w:val="left"/>
+      <w:pPr>
+        <w:ind w:left="1440" w:hanging="360"/>
+      </w:pPr>
+      <w:rPr>
+        <w:rFonts w:ascii="Courier New" w:hAnsi="Courier New" w:cs="Courier New" w:hint="default"/>
+      </w:rPr>
+    </w:lvl>
+    <w:lvl w:ilvl="2" w:tplc="04090005" w:tentative="1">
+      <w:start w:val="1"/>
+      <w:numFmt w:val="bullet"/>
+      <w:lvlText w:val=""/>
+      <w:lvlJc w:val="left"/>
+      <w:pPr>
+        <w:ind w:left="2160" w:hanging="360"/>
+      </w:pPr>
+      <w:rPr>
+        <w:rFonts w:ascii="Wingdings" w:hAnsi="Wingdings" w:hint="default"/>
+      </w:rPr>
+    </w:lvl>
+    <w:lvl w:ilvl="3" w:tplc="04090001" w:tentative="1">
+      <w:start w:val="1"/>
+      <w:numFmt w:val="bullet"/>
+      <w:lvlText w:val=""/>
+      <w:lvlJc w:val="left"/>
+      <w:pPr>
+        <w:ind w:left="2880" w:hanging="360"/>
+      </w:pPr>
+      <w:rPr>
+        <w:rFonts w:ascii="Symbol" w:hAnsi="Symbol" w:hint="default"/>
+      </w:rPr>
+    </w:lvl>
+    <w:lvl w:ilvl="4" w:tplc="04090003" w:tentative="1">
+      <w:start w:val="1"/>
+      <w:numFmt w:val="bullet"/>
+      <w:lvlText w:val="o"/>
+      <w:lvlJc w:val="left"/>
+      <w:pPr>
+        <w:ind w:left="3600" w:hanging="360"/>
+      </w:pPr>
+      <w:rPr>
+        <w:rFonts w:ascii="Courier New" w:hAnsi="Courier New" w:cs="Courier New" w:hint="default"/>
+      </w:rPr>
+    </w:lvl>
+    <w:lvl w:ilvl="5" w:tplc="04090005" w:tentative="1">
+      <w:start w:val="1"/>
+      <w:numFmt w:val="bullet"/>
+      <w:lvlText w:val=""/>
+      <w:lvlJc w:val="left"/>
+      <w:pPr>
+        <w:ind w:left="4320" w:hanging="360"/>
+      </w:pPr>
+      <w:rPr>
+        <w:rFonts w:ascii="Wingdings" w:hAnsi="Wingdings" w:hint="default"/>
+      </w:rPr>
+    </w:lvl>
+    <w:lvl w:ilvl="6" w:tplc="04090001" w:tentative="1">
+      <w:start w:val="1"/>
+      <w:numFmt w:val="bullet"/>
+      <w:lvlText w:val=""/>
+      <w:lvlJc w:val="left"/>
+      <w:pPr>
+        <w:ind w:left="5040" w:hanging="360"/>
+      </w:pPr>
+      <w:rPr>
+        <w:rFonts w:ascii="Symbol" w:hAnsi="Symbol" w:hint="default"/>
+      </w:rPr>
+    </w:lvl>
+    <w:lvl w:ilvl="7" w:tplc="04090003" w:tentative="1">
+      <w:start w:val="1"/>
+      <w:numFmt w:val="bullet"/>
+      <w:lvlText w:val="o"/>
+      <w:lvlJc w:val="left"/>
+      <w:pPr>
+        <w:ind w:left="5760" w:hanging="360"/>
+      </w:pPr>
+      <w:rPr>
+        <w:rFonts w:ascii="Courier New" w:hAnsi="Courier New" w:cs="Courier New" w:hint="default"/>
+      </w:rPr>
+    </w:lvl>
+    <w:lvl w:ilvl="8" w:tplc="04090005" w:tentative="1">
+      <w:start w:val="1"/>
+      <w:numFmt w:val="bullet"/>
+      <w:lvlText w:val=""/>
+      <w:lvlJc w:val="left"/>
+      <w:pPr>
+        <w:ind w:left="6480" w:hanging="360"/>
+      </w:pPr>
+      <w:rPr>
+        <w:rFonts w:ascii="Wingdings" w:hAnsi="Wingdings" w:hint="default"/>
+      </w:rPr>
+    </w:lvl>
+  </w:abstractNum>
+  <w:abstractNum w:abstractNumId="13" w15:restartNumberingAfterBreak="0">
+    <w:nsid w:val="2F2446BE"/>
+    <w:multiLevelType w:val="hybridMultilevel"/>
+    <w:tmpl w:val="797A9F8C"/>
+    <w:lvl w:ilvl="0" w:tplc="04090001">
+      <w:start w:val="1"/>
+      <w:numFmt w:val="bullet"/>
+      <w:lvlText w:val=""/>
+      <w:lvlJc w:val="left"/>
+      <w:pPr>
+        <w:ind w:left="360" w:hanging="360"/>
+      </w:pPr>
+      <w:rPr>
+        <w:rFonts w:ascii="Symbol" w:hAnsi="Symbol" w:hint="default"/>
+      </w:rPr>
+    </w:lvl>
+    <w:lvl w:ilvl="1" w:tplc="04090003" w:tentative="1">
+      <w:start w:val="1"/>
+      <w:numFmt w:val="bullet"/>
+      <w:lvlText w:val="o"/>
+      <w:lvlJc w:val="left"/>
+      <w:pPr>
+        <w:ind w:left="1440" w:hanging="360"/>
+      </w:pPr>
+      <w:rPr>
+        <w:rFonts w:ascii="Courier New" w:hAnsi="Courier New" w:cs="Courier New" w:hint="default"/>
+      </w:rPr>
+    </w:lvl>
+    <w:lvl w:ilvl="2" w:tplc="04090005" w:tentative="1">
+      <w:start w:val="1"/>
+      <w:numFmt w:val="bullet"/>
+      <w:lvlText w:val=""/>
+      <w:lvlJc w:val="left"/>
+      <w:pPr>
+        <w:ind w:left="2160" w:hanging="360"/>
+      </w:pPr>
+      <w:rPr>
+        <w:rFonts w:ascii="Wingdings" w:hAnsi="Wingdings" w:hint="default"/>
+      </w:rPr>
+    </w:lvl>
+    <w:lvl w:ilvl="3" w:tplc="04090001" w:tentative="1">
+      <w:start w:val="1"/>
+      <w:numFmt w:val="bullet"/>
+      <w:lvlText w:val=""/>
+      <w:lvlJc w:val="left"/>
+      <w:pPr>
+        <w:ind w:left="2880" w:hanging="360"/>
+      </w:pPr>
+      <w:rPr>
+        <w:rFonts w:ascii="Symbol" w:hAnsi="Symbol" w:hint="default"/>
+      </w:rPr>
+    </w:lvl>
+    <w:lvl w:ilvl="4" w:tplc="04090003" w:tentative="1">
+      <w:start w:val="1"/>
+      <w:numFmt w:val="bullet"/>
+      <w:lvlText w:val="o"/>
+      <w:lvlJc w:val="left"/>
+      <w:pPr>
+        <w:ind w:left="3600" w:hanging="360"/>
+      </w:pPr>
+      <w:rPr>
+        <w:rFonts w:ascii="Courier New" w:hAnsi="Courier New" w:cs="Courier New" w:hint="default"/>
+      </w:rPr>
+    </w:lvl>
+    <w:lvl w:ilvl="5" w:tplc="04090005" w:tentative="1">
+      <w:start w:val="1"/>
+      <w:numFmt w:val="bullet"/>
+      <w:lvlText w:val=""/>
+      <w:lvlJc w:val="left"/>
+      <w:pPr>
+        <w:ind w:left="4320" w:hanging="360"/>
+      </w:pPr>
+      <w:rPr>
+        <w:rFonts w:ascii="Wingdings" w:hAnsi="Wingdings" w:hint="default"/>
+      </w:rPr>
+    </w:lvl>
+    <w:lvl w:ilvl="6" w:tplc="04090001" w:tentative="1">
+      <w:start w:val="1"/>
+      <w:numFmt w:val="bullet"/>
+      <w:lvlText w:val=""/>
+      <w:lvlJc w:val="left"/>
+      <w:pPr>
+        <w:ind w:left="5040" w:hanging="360"/>
+      </w:pPr>
+      <w:rPr>
+        <w:rFonts w:ascii="Symbol" w:hAnsi="Symbol" w:hint="default"/>
+      </w:rPr>
+    </w:lvl>
+    <w:lvl w:ilvl="7" w:tplc="04090003" w:tentative="1">
+      <w:start w:val="1"/>
+      <w:numFmt w:val="bullet"/>
+      <w:lvlText w:val="o"/>
+      <w:lvlJc w:val="left"/>
+      <w:pPr>
+        <w:ind w:left="5760" w:hanging="360"/>
+      </w:pPr>
+      <w:rPr>
+        <w:rFonts w:ascii="Courier New" w:hAnsi="Courier New" w:cs="Courier New" w:hint="default"/>
+      </w:rPr>
+    </w:lvl>
+    <w:lvl w:ilvl="8" w:tplc="04090005" w:tentative="1">
+      <w:start w:val="1"/>
+      <w:numFmt w:val="bullet"/>
+      <w:lvlText w:val=""/>
+      <w:lvlJc w:val="left"/>
+      <w:pPr>
+        <w:ind w:left="6480" w:hanging="360"/>
+      </w:pPr>
+      <w:rPr>
+        <w:rFonts w:ascii="Wingdings" w:hAnsi="Wingdings" w:hint="default"/>
+      </w:rPr>
+    </w:lvl>
+  </w:abstractNum>
+  <w:abstractNum w:abstractNumId="14" w15:restartNumberingAfterBreak="0">
     <w:nsid w:val="2F2D1265"/>
     <w:multiLevelType w:val="multilevel"/>
     <w:tmpl w:val="81228616"/>
@@ -1895,7 +2755,120 @@
       </w:rPr>
     </w:lvl>
   </w:abstractNum>
-  <w:abstractNum w:abstractNumId="13" w15:restartNumberingAfterBreak="0">
+  <w:abstractNum w:abstractNumId="15" w15:restartNumberingAfterBreak="0">
+    <w:nsid w:val="35C344E3"/>
+    <w:multiLevelType w:val="hybridMultilevel"/>
+    <w:tmpl w:val="0CBE1D2C"/>
+    <w:lvl w:ilvl="0" w:tplc="04090001">
+      <w:start w:val="1"/>
+      <w:numFmt w:val="bullet"/>
+      <w:lvlText w:val=""/>
+      <w:lvlJc w:val="left"/>
+      <w:pPr>
+        <w:ind w:left="720" w:hanging="360"/>
+      </w:pPr>
+      <w:rPr>
+        <w:rFonts w:ascii="Symbol" w:hAnsi="Symbol" w:hint="default"/>
+      </w:rPr>
+    </w:lvl>
+    <w:lvl w:ilvl="1" w:tplc="04090003" w:tentative="1">
+      <w:start w:val="1"/>
+      <w:numFmt w:val="bullet"/>
+      <w:lvlText w:val="o"/>
+      <w:lvlJc w:val="left"/>
+      <w:pPr>
+        <w:ind w:left="1440" w:hanging="360"/>
+      </w:pPr>
+      <w:rPr>
+        <w:rFonts w:ascii="Courier New" w:hAnsi="Courier New" w:cs="Courier New" w:hint="default"/>
+      </w:rPr>
+    </w:lvl>
+    <w:lvl w:ilvl="2" w:tplc="04090005" w:tentative="1">
+      <w:start w:val="1"/>
+      <w:numFmt w:val="bullet"/>
+      <w:lvlText w:val=""/>
+      <w:lvlJc w:val="left"/>
+      <w:pPr>
+        <w:ind w:left="2160" w:hanging="360"/>
+      </w:pPr>
+      <w:rPr>
+        <w:rFonts w:ascii="Wingdings" w:hAnsi="Wingdings" w:hint="default"/>
+      </w:rPr>
+    </w:lvl>
+    <w:lvl w:ilvl="3" w:tplc="04090001" w:tentative="1">
+      <w:start w:val="1"/>
+      <w:numFmt w:val="bullet"/>
+      <w:lvlText w:val=""/>
+      <w:lvlJc w:val="left"/>
+      <w:pPr>
+        <w:ind w:left="2880" w:hanging="360"/>
+      </w:pPr>
+      <w:rPr>
+        <w:rFonts w:ascii="Symbol" w:hAnsi="Symbol" w:hint="default"/>
+      </w:rPr>
+    </w:lvl>
+    <w:lvl w:ilvl="4" w:tplc="04090003" w:tentative="1">
+      <w:start w:val="1"/>
+      <w:numFmt w:val="bullet"/>
+      <w:lvlText w:val="o"/>
+      <w:lvlJc w:val="left"/>
+      <w:pPr>
+        <w:ind w:left="3600" w:hanging="360"/>
+      </w:pPr>
+      <w:rPr>
+        <w:rFonts w:ascii="Courier New" w:hAnsi="Courier New" w:cs="Courier New" w:hint="default"/>
+      </w:rPr>
+    </w:lvl>
+    <w:lvl w:ilvl="5" w:tplc="04090005" w:tentative="1">
+      <w:start w:val="1"/>
+      <w:numFmt w:val="bullet"/>
+      <w:lvlText w:val=""/>
+      <w:lvlJc w:val="left"/>
+      <w:pPr>
+        <w:ind w:left="4320" w:hanging="360"/>
+      </w:pPr>
+      <w:rPr>
+        <w:rFonts w:ascii="Wingdings" w:hAnsi="Wingdings" w:hint="default"/>
+      </w:rPr>
+    </w:lvl>
+    <w:lvl w:ilvl="6" w:tplc="04090001" w:tentative="1">
+      <w:start w:val="1"/>
+      <w:numFmt w:val="bullet"/>
+      <w:lvlText w:val=""/>
+      <w:lvlJc w:val="left"/>
+      <w:pPr>
+        <w:ind w:left="5040" w:hanging="360"/>
+      </w:pPr>
+      <w:rPr>
+        <w:rFonts w:ascii="Symbol" w:hAnsi="Symbol" w:hint="default"/>
+      </w:rPr>
+    </w:lvl>
+    <w:lvl w:ilvl="7" w:tplc="04090003" w:tentative="1">
+      <w:start w:val="1"/>
+      <w:numFmt w:val="bullet"/>
+      <w:lvlText w:val="o"/>
+      <w:lvlJc w:val="left"/>
+      <w:pPr>
+        <w:ind w:left="5760" w:hanging="360"/>
+      </w:pPr>
+      <w:rPr>
+        <w:rFonts w:ascii="Courier New" w:hAnsi="Courier New" w:cs="Courier New" w:hint="default"/>
+      </w:rPr>
+    </w:lvl>
+    <w:lvl w:ilvl="8" w:tplc="04090005" w:tentative="1">
+      <w:start w:val="1"/>
+      <w:numFmt w:val="bullet"/>
+      <w:lvlText w:val=""/>
+      <w:lvlJc w:val="left"/>
+      <w:pPr>
+        <w:ind w:left="6480" w:hanging="360"/>
+      </w:pPr>
+      <w:rPr>
+        <w:rFonts w:ascii="Wingdings" w:hAnsi="Wingdings" w:hint="default"/>
+      </w:rPr>
+    </w:lvl>
+  </w:abstractNum>
+  <w:abstractNum w:abstractNumId="16" w15:restartNumberingAfterBreak="0">
     <w:nsid w:val="4D2B202E"/>
     <w:multiLevelType w:val="multilevel"/>
     <w:tmpl w:val="04090023"/>
@@ -2001,13 +2974,13 @@
     <w:abstractNumId w:val="3"/>
   </w:num>
   <w:num w:numId="7">
-    <w:abstractNumId w:val="12"/>
+    <w:abstractNumId w:val="14"/>
   </w:num>
   <w:num w:numId="8">
     <w:abstractNumId w:val="2"/>
   </w:num>
   <w:num w:numId="9">
-    <w:abstractNumId w:val="13"/>
+    <w:abstractNumId w:val="16"/>
   </w:num>
   <w:num w:numId="10">
     <w:abstractNumId w:val="5"/>
@@ -2024,6 +2997,15 @@
   <w:num w:numId="14">
     <w:abstractNumId w:val="10"/>
   </w:num>
+  <w:num w:numId="15">
+    <w:abstractNumId w:val="13"/>
+  </w:num>
+  <w:num w:numId="16">
+    <w:abstractNumId w:val="15"/>
+  </w:num>
+  <w:num w:numId="17">
+    <w:abstractNumId w:val="12"/>
+  </w:num>
 </w:numbering>
 </file>
 
@@ -2041,7 +3023,7 @@
     </w:rPrDefault>
     <w:pPrDefault/>
   </w:docDefaults>
-  <w:latentStyles w:defLockedState="0" w:defUIPriority="99" w:defSemiHidden="0" w:defUnhideWhenUsed="0" w:defQFormat="0" w:count="376">
+  <w:latentStyles w:defLockedState="0" w:defUIPriority="99" w:defSemiHidden="0" w:defUnhideWhenUsed="0" w:defQFormat="0" w:count="377">
     <w:lsdException w:name="Normal" w:uiPriority="0" w:qFormat="1"/>
     <w:lsdException w:name="heading 1" w:uiPriority="9" w:qFormat="1"/>
     <w:lsdException w:name="heading 2" w:semiHidden="1" w:uiPriority="9" w:unhideWhenUsed="1" w:qFormat="1"/>
@@ -2147,7 +3129,6 @@
     <w:lsdException w:name="HTML Sample" w:semiHidden="1" w:unhideWhenUsed="1"/>
     <w:lsdException w:name="HTML Typewriter" w:semiHidden="1" w:unhideWhenUsed="1"/>
     <w:lsdException w:name="HTML Variable" w:semiHidden="1" w:unhideWhenUsed="1"/>
-    <w:lsdException w:name="Normal Table" w:semiHidden="1" w:unhideWhenUsed="1"/>
     <w:lsdException w:name="annotation subject" w:semiHidden="1" w:unhideWhenUsed="1"/>
     <w:lsdException w:name="No List" w:semiHidden="1" w:unhideWhenUsed="1"/>
     <w:lsdException w:name="Outline List 1" w:semiHidden="1" w:unhideWhenUsed="1"/>
@@ -2194,10 +3175,8 @@
     <w:lsdException w:name="Table Subtle 2" w:semiHidden="1" w:unhideWhenUsed="1"/>
     <w:lsdException w:name="Table Web 1" w:semiHidden="1" w:unhideWhenUsed="1"/>
     <w:lsdException w:name="Table Web 2" w:semiHidden="1" w:unhideWhenUsed="1"/>
-    <w:lsdException w:name="Table Web 3" w:semiHidden="1" w:unhideWhenUsed="1"/>
     <w:lsdException w:name="Balloon Text" w:semiHidden="1" w:unhideWhenUsed="1"/>
     <w:lsdException w:name="Table Grid" w:uiPriority="39"/>
-    <w:lsdException w:name="Table Theme" w:semiHidden="1" w:unhideWhenUsed="1"/>
     <w:lsdException w:name="Placeholder Text" w:semiHidden="1"/>
     <w:lsdException w:name="No Spacing" w:semiHidden="1" w:uiPriority="1" w:unhideWhenUsed="1" w:qFormat="1"/>
     <w:lsdException w:name="Light Shading" w:uiPriority="60"/>
@@ -2418,6 +3397,7 @@
     <w:lsdException w:name="Hashtag" w:semiHidden="1" w:unhideWhenUsed="1"/>
     <w:lsdException w:name="Unresolved Mention" w:semiHidden="1" w:unhideWhenUsed="1"/>
     <w:lsdException w:name="Smart Link" w:semiHidden="1" w:unhideWhenUsed="1"/>
+    <w:lsdException w:name="Smart Link Error" w:semiHidden="1" w:unhideWhenUsed="1"/>
   </w:latentStyles>
   <w:style w:type="paragraph" w:default="1" w:styleId="Normal">
     <w:name w:val="Normal"/>
@@ -13307,7 +14287,6 @@
     <w:name w:val="List Paragraph"/>
     <w:basedOn w:val="Normal"/>
     <w:uiPriority w:val="34"/>
-    <w:semiHidden/>
     <w:unhideWhenUsed/>
     <w:rsid w:val="002647D3"/>
     <w:pPr>
@@ -26738,7 +27717,7 @@
     <w:charset w:val="00"/>
     <w:family w:val="roman"/>
     <w:pitch w:val="variable"/>
-    <w:sig w:usb0="E0002EFF" w:usb1="C000785B" w:usb2="00000009" w:usb3="00000000" w:csb0="000001FF" w:csb1="00000000"/>
+    <w:sig w:usb0="E0002AFF" w:usb1="C0007843" w:usb2="00000009" w:usb3="00000000" w:csb0="000001FF" w:csb1="00000000"/>
   </w:font>
   <w:font w:name="Courier New">
     <w:panose1 w:val="02070309020205020404"/>
@@ -26759,7 +27738,7 @@
     <w:charset w:val="00"/>
     <w:family w:val="swiss"/>
     <w:pitch w:val="variable"/>
-    <w:sig w:usb0="E0002EFF" w:usb1="C000247B" w:usb2="00000009" w:usb3="00000000" w:csb0="000001FF" w:csb1="00000000"/>
+    <w:sig w:usb0="E0002AFF" w:usb1="4000ACFF" w:usb2="00000001" w:usb3="00000000" w:csb0="000001FF" w:csb1="00000000"/>
   </w:font>
   <w:font w:name="Georgia">
     <w:panose1 w:val="02040502050405020303"/>
@@ -26787,7 +27766,7 @@
     <w:charset w:val="00"/>
     <w:family w:val="swiss"/>
     <w:pitch w:val="variable"/>
-    <w:sig w:usb0="E0002AFF" w:usb1="C000247B" w:usb2="00000009" w:usb3="00000000" w:csb0="000001FF" w:csb1="00000000"/>
+    <w:sig w:usb0="A0002AEF" w:usb1="4000207B" w:usb2="00000000" w:usb3="00000000" w:csb0="000001FF" w:csb1="00000000"/>
   </w:font>
 </w:fonts>
 </file>
@@ -26811,6 +27790,7 @@
     <w:rsid w:val="000B42C7"/>
     <w:rsid w:val="0011634E"/>
     <w:rsid w:val="002D3112"/>
+    <w:rsid w:val="00A20870"/>
     <w:rsid w:val="00AB5909"/>
     <w:rsid w:val="00C049C6"/>
   </w:rsids>
@@ -26852,7 +27832,7 @@
       </w:pPr>
     </w:pPrDefault>
   </w:docDefaults>
-  <w:latentStyles w:defLockedState="0" w:defUIPriority="99" w:defSemiHidden="0" w:defUnhideWhenUsed="0" w:defQFormat="0" w:count="376">
+  <w:latentStyles w:defLockedState="0" w:defUIPriority="99" w:defSemiHidden="0" w:defUnhideWhenUsed="0" w:defQFormat="0" w:count="377">
     <w:lsdException w:name="Normal" w:uiPriority="0" w:qFormat="1"/>
     <w:lsdException w:name="heading 1" w:uiPriority="9" w:qFormat="1"/>
     <w:lsdException w:name="heading 2" w:semiHidden="1" w:uiPriority="9" w:unhideWhenUsed="1" w:qFormat="1"/>
@@ -26958,7 +27938,6 @@
     <w:lsdException w:name="HTML Sample" w:semiHidden="1" w:unhideWhenUsed="1"/>
     <w:lsdException w:name="HTML Typewriter" w:semiHidden="1" w:unhideWhenUsed="1"/>
     <w:lsdException w:name="HTML Variable" w:semiHidden="1" w:unhideWhenUsed="1"/>
-    <w:lsdException w:name="Normal Table" w:semiHidden="1" w:unhideWhenUsed="1"/>
     <w:lsdException w:name="annotation subject" w:semiHidden="1" w:unhideWhenUsed="1"/>
     <w:lsdException w:name="No List" w:semiHidden="1" w:unhideWhenUsed="1"/>
     <w:lsdException w:name="Outline List 1" w:semiHidden="1" w:unhideWhenUsed="1"/>
@@ -27005,10 +27984,8 @@
     <w:lsdException w:name="Table Subtle 2" w:semiHidden="1" w:unhideWhenUsed="1"/>
     <w:lsdException w:name="Table Web 1" w:semiHidden="1" w:unhideWhenUsed="1"/>
     <w:lsdException w:name="Table Web 2" w:semiHidden="1" w:unhideWhenUsed="1"/>
-    <w:lsdException w:name="Table Web 3" w:semiHidden="1" w:unhideWhenUsed="1"/>
     <w:lsdException w:name="Balloon Text" w:semiHidden="1" w:unhideWhenUsed="1"/>
     <w:lsdException w:name="Table Grid" w:uiPriority="39"/>
-    <w:lsdException w:name="Table Theme" w:semiHidden="1" w:unhideWhenUsed="1"/>
     <w:lsdException w:name="Placeholder Text" w:semiHidden="1"/>
     <w:lsdException w:name="No Spacing" w:uiPriority="1" w:qFormat="1"/>
     <w:lsdException w:name="Light Shading" w:uiPriority="60"/>
@@ -27229,6 +28206,7 @@
     <w:lsdException w:name="Hashtag" w:semiHidden="1" w:unhideWhenUsed="1"/>
     <w:lsdException w:name="Unresolved Mention" w:semiHidden="1" w:unhideWhenUsed="1"/>
     <w:lsdException w:name="Smart Link" w:semiHidden="1" w:unhideWhenUsed="1"/>
+    <w:lsdException w:name="Smart Link Error" w:semiHidden="1" w:unhideWhenUsed="1"/>
   </w:latentStyles>
   <w:style w:type="paragraph" w:default="1" w:styleId="Normal">
     <w:name w:val="Normal"/>
@@ -27615,4 +28593,16 @@
     </a:ext>
   </a:extLst>
 </a:theme>
+</file>
+
+<file path=customXml/item1.xml><?xml version="1.0" encoding="utf-8"?>
+<b:Sources xmlns:b="http://schemas.openxmlformats.org/officeDocument/2006/bibliography" xmlns="http://schemas.openxmlformats.org/officeDocument/2006/bibliography" SelectedStyle="\APASixthEditionOfficeOnline.xsl" StyleName="APA" Version="6"/>
+</file>
+
+<file path=customXml/itemProps1.xml><?xml version="1.0" encoding="utf-8"?>
+<ds:datastoreItem xmlns:ds="http://schemas.openxmlformats.org/officeDocument/2006/customXml" ds:itemID="{71F64065-21B9-421A-88E2-4AB1A49F7618}">
+  <ds:schemaRefs>
+    <ds:schemaRef ds:uri="http://schemas.openxmlformats.org/officeDocument/2006/bibliography"/>
+  </ds:schemaRefs>
+</ds:datastoreItem>
 </file>
</xml_diff>

<commit_message>
Added Peak Insurance project
</commit_message>
<xml_diff>
--- a/Resume_Programming.docx
+++ b/Resume_Programming.docx
@@ -165,8 +165,6 @@
                 <w:t>www.github.com/TylerBiggert</w:t>
               </w:r>
             </w:hyperlink>
-            <w:bookmarkStart w:id="0" w:name="_GoBack"/>
-            <w:bookmarkEnd w:id="0"/>
           </w:p>
           <w:p>
             <w:pPr>
@@ -441,7 +439,25 @@
                   <w:sz w:val="24"/>
                   <w:szCs w:val="28"/>
                 </w:rPr>
-                <w:t>Video</w:t>
+                <w:t>Vid</w:t>
+              </w:r>
+              <w:bookmarkStart w:id="0" w:name="_GoBack"/>
+              <w:bookmarkEnd w:id="0"/>
+              <w:r>
+                <w:rPr>
+                  <w:rStyle w:val="Hyperlink"/>
+                  <w:sz w:val="24"/>
+                  <w:szCs w:val="28"/>
+                </w:rPr>
+                <w:t>e</w:t>
+              </w:r>
+              <w:r>
+                <w:rPr>
+                  <w:rStyle w:val="Hyperlink"/>
+                  <w:sz w:val="24"/>
+                  <w:szCs w:val="28"/>
+                </w:rPr>
+                <w:t>o</w:t>
               </w:r>
             </w:hyperlink>
             <w:r>
@@ -27926,6 +27942,7 @@
     <w:rsid w:val="004746BC"/>
     <w:rsid w:val="00A20870"/>
     <w:rsid w:val="00AB5909"/>
+    <w:rsid w:val="00BC2B37"/>
     <w:rsid w:val="00C049C6"/>
     <w:rsid w:val="00CA3561"/>
   </w:rsids>
@@ -28737,7 +28754,7 @@
 </file>
 
 <file path=customXml/itemProps1.xml><?xml version="1.0" encoding="utf-8"?>
-<ds:datastoreItem xmlns:ds="http://schemas.openxmlformats.org/officeDocument/2006/customXml" ds:itemID="{2F07587B-0C05-4848-BB55-580F949445E4}">
+<ds:datastoreItem xmlns:ds="http://schemas.openxmlformats.org/officeDocument/2006/customXml" ds:itemID="{F83E9ABD-B1EA-4114-A742-5720E51CC7A0}">
   <ds:schemaRefs>
     <ds:schemaRef ds:uri="http://schemas.openxmlformats.org/officeDocument/2006/bibliography"/>
   </ds:schemaRefs>

</xml_diff>

<commit_message>
Add Udemy Instructor Section
</commit_message>
<xml_diff>
--- a/Resume_Programming.docx
+++ b/Resume_Programming.docx
@@ -662,7 +662,6 @@
               </w:rPr>
               <w:t xml:space="preserve">an </w:t>
             </w:r>
-            <w:proofErr w:type="gramStart"/>
             <w:r>
               <w:rPr>
                 <w:sz w:val="24"/>
@@ -677,7 +676,6 @@
               </w:rPr>
               <w:t>page</w:t>
             </w:r>
-            <w:proofErr w:type="gramEnd"/>
             <w:r>
               <w:rPr>
                 <w:sz w:val="24"/>
@@ -904,6 +902,15 @@
         </w:rPr>
         <w:t>Technologies</w:t>
       </w:r>
+      <w:r>
+        <w:rPr>
+          <w:sz w:val="32"/>
+          <w:szCs w:val="36"/>
+        </w:rPr>
+        <w:t xml:space="preserve"> Used in projects</w:t>
+      </w:r>
+      <w:bookmarkStart w:id="0" w:name="_GoBack"/>
+      <w:bookmarkEnd w:id="0"/>
     </w:p>
     <w:tbl>
       <w:tblPr>
@@ -1781,8 +1788,6 @@
               </w:rPr>
               <w:t>.</w:t>
             </w:r>
-            <w:bookmarkStart w:id="0" w:name="_GoBack"/>
-            <w:bookmarkEnd w:id="0"/>
           </w:p>
           <w:p>
             <w:pPr>
@@ -28076,6 +28081,7 @@
     <w:rsidRoot w:val="000B42C7"/>
     <w:rsid w:val="000B42C7"/>
     <w:rsid w:val="0011634E"/>
+    <w:rsid w:val="00137B67"/>
     <w:rsid w:val="002D3112"/>
     <w:rsid w:val="003B1CA9"/>
     <w:rsid w:val="004746BC"/>
@@ -28893,7 +28899,7 @@
 </file>
 
 <file path=customXml/itemProps1.xml><?xml version="1.0" encoding="utf-8"?>
-<ds:datastoreItem xmlns:ds="http://schemas.openxmlformats.org/officeDocument/2006/customXml" ds:itemID="{38D28E19-9220-4662-8844-B1FF7412D96E}">
+<ds:datastoreItem xmlns:ds="http://schemas.openxmlformats.org/officeDocument/2006/customXml" ds:itemID="{765F9800-F1F1-4F0C-931A-0449F3B7840F}">
   <ds:schemaRefs>
     <ds:schemaRef ds:uri="http://schemas.openxmlformats.org/officeDocument/2006/bibliography"/>
   </ds:schemaRefs>

</xml_diff>